<commit_message>
Add target icon and some functionality to change target
</commit_message>
<xml_diff>
--- a/Game Plan.docx
+++ b/Game Plan.docx
@@ -60,11 +60,9 @@
             <w:pPr>
               <w:jc w:val="center"/>
             </w:pPr>
-            <w:proofErr w:type="spellStart"/>
             <w:r>
               <w:t>Miscallenous</w:t>
             </w:r>
-            <w:proofErr w:type="spellEnd"/>
           </w:p>
         </w:tc>
       </w:tr>
@@ -98,27 +96,13 @@
               <w:rPr>
                 <w:strike/>
               </w:rPr>
-              <w:t xml:space="preserve">Prototype Code for Map that leads to </w:t>
-            </w:r>
-            <w:proofErr w:type="gramStart"/>
+              <w:t>Prototype Code for Map that leads to battle</w:t>
+            </w:r>
             <w:r>
               <w:rPr>
                 <w:strike/>
               </w:rPr>
-              <w:t>battle</w:t>
-            </w:r>
-            <w:r>
-              <w:rPr>
-                <w:strike/>
-              </w:rPr>
-              <w:t xml:space="preserve">  (</w:t>
-            </w:r>
-            <w:proofErr w:type="gramEnd"/>
-            <w:r>
-              <w:rPr>
-                <w:strike/>
-              </w:rPr>
-              <w:t>Anton)</w:t>
+              <w:t xml:space="preserve">  (Anton)</w:t>
             </w:r>
           </w:p>
         </w:tc>
@@ -130,6 +114,9 @@
           <w:p>
             <w:r>
               <w:t>Scrollable Map (-&gt; Map is 3 times the size of screen)</w:t>
+            </w:r>
+            <w:r>
+              <w:t xml:space="preserve"> (-&gt; Anton)</w:t>
             </w:r>
           </w:p>
         </w:tc>
@@ -166,19 +153,11 @@
               </w:rPr>
               <w:t>Load player and enemy character in code from global/file using a dummy game state</w:t>
             </w:r>
-            <w:proofErr w:type="gramStart"/>
             <w:r>
               <w:rPr>
                 <w:strike/>
               </w:rPr>
-              <w:t xml:space="preserve">   (</w:t>
-            </w:r>
-            <w:proofErr w:type="gramEnd"/>
-            <w:r>
-              <w:rPr>
-                <w:strike/>
-              </w:rPr>
-              <w:t>Willi)</w:t>
+              <w:t xml:space="preserve">   (Willi)</w:t>
             </w:r>
           </w:p>
         </w:tc>
@@ -205,15 +184,7 @@
           </w:tcPr>
           <w:p>
             <w:r>
-              <w:t xml:space="preserve">Icon for </w:t>
-            </w:r>
-            <w:proofErr w:type="gramStart"/>
-            <w:r>
-              <w:t>high risk</w:t>
-            </w:r>
-            <w:proofErr w:type="gramEnd"/>
-            <w:r>
-              <w:t xml:space="preserve"> battle (-&gt; Skull?)</w:t>
+              <w:t>Icon for high risk battle (-&gt; Skull?)</w:t>
             </w:r>
           </w:p>
         </w:tc>
@@ -224,15 +195,7 @@
           </w:tcPr>
           <w:p>
             <w:r>
-              <w:t xml:space="preserve">How to keep track of the game state (Player character, monsters, stats, </w:t>
-            </w:r>
-            <w:proofErr w:type="spellStart"/>
-            <w:r>
-              <w:t>etc</w:t>
-            </w:r>
-            <w:proofErr w:type="spellEnd"/>
-            <w:r>
-              <w:t>…)</w:t>
+              <w:t>How to keep track of the game state (Player character, monsters, stats, etc…)</w:t>
             </w:r>
           </w:p>
         </w:tc>
@@ -281,15 +244,7 @@
           </w:tcPr>
           <w:p>
             <w:r>
-              <w:t>Top Bar showing Name/</w:t>
-            </w:r>
-            <w:proofErr w:type="spellStart"/>
-            <w:r>
-              <w:t>LvL</w:t>
-            </w:r>
-            <w:proofErr w:type="spellEnd"/>
-            <w:r>
-              <w:t>/etc.</w:t>
+              <w:t>Top Bar showing Name/LvL/etc.</w:t>
             </w:r>
           </w:p>
           <w:p>
@@ -393,6 +348,9 @@
           <w:p>
             <w:r>
               <w:t>Implement code to target an enemy</w:t>
+            </w:r>
+            <w:r>
+              <w:t xml:space="preserve"> (-&gt; Willi)</w:t>
             </w:r>
           </w:p>
         </w:tc>

</xml_diff>

<commit_message>
Add back sprites for existing enemies
</commit_message>
<xml_diff>
--- a/Game Plan.docx
+++ b/Game Plan.docx
@@ -90,27 +90,22 @@
             <w:shd w:val="clear" w:color="auto" w:fill="0070C0"/>
           </w:tcPr>
           <w:p>
-            <w:r>
+            <w:pPr>
+              <w:rPr>
+                <w:strike/>
+              </w:rPr>
+            </w:pPr>
+            <w:r>
+              <w:rPr>
+                <w:strike/>
+              </w:rPr>
               <w:t>Flesh out</w:t>
             </w:r>
             <w:r>
-              <w:t xml:space="preserve"> </w:t>
-            </w:r>
-            <w:proofErr w:type="gramStart"/>
-            <w:r>
-              <w:t>battle</w:t>
-            </w:r>
-            <w:proofErr w:type="gramEnd"/>
-            <w:r>
-              <w:t xml:space="preserve"> system (Death logic, End of Battle logic, different skill </w:t>
-            </w:r>
-            <w:proofErr w:type="spellStart"/>
-            <w:r>
-              <w:t>behaviour</w:t>
-            </w:r>
-            <w:proofErr w:type="spellEnd"/>
-            <w:r>
-              <w:t>)</w:t>
+              <w:rPr>
+                <w:strike/>
+              </w:rPr>
+              <w:t xml:space="preserve"> battle system (Death logic, End of Battle logic, different skill behaviour)</w:t>
             </w:r>
           </w:p>
         </w:tc>
@@ -190,17 +185,6 @@
             <w:shd w:val="clear" w:color="auto" w:fill="196B24" w:themeFill="accent3"/>
           </w:tcPr>
           <w:p>
-            <w:r>
-              <w:t>Draw a menu style for the main menu/pause menu (Base Theme)</w:t>
-            </w:r>
-          </w:p>
-        </w:tc>
-        <w:tc>
-          <w:tcPr>
-            <w:tcW w:w="3336" w:type="dxa"/>
-            <w:shd w:val="clear" w:color="auto" w:fill="0070C0"/>
-          </w:tcPr>
-          <w:p>
             <w:pPr>
               <w:rPr>
                 <w:strike/>
@@ -210,6 +194,25 @@
               <w:rPr>
                 <w:strike/>
               </w:rPr>
+              <w:t>Draw a menu style for the main menu/pause menu (Base Theme)</w:t>
+            </w:r>
+          </w:p>
+        </w:tc>
+        <w:tc>
+          <w:tcPr>
+            <w:tcW w:w="3336" w:type="dxa"/>
+            <w:shd w:val="clear" w:color="auto" w:fill="0070C0"/>
+          </w:tcPr>
+          <w:p>
+            <w:pPr>
+              <w:rPr>
+                <w:strike/>
+              </w:rPr>
+            </w:pPr>
+            <w:r>
+              <w:rPr>
+                <w:strike/>
+              </w:rPr>
               <w:t>Add pause menu to all scenes except main menu</w:t>
             </w:r>
           </w:p>
@@ -220,14 +223,17 @@
             <w:shd w:val="clear" w:color="auto" w:fill="E97132" w:themeFill="accent2"/>
           </w:tcPr>
           <w:p>
-            <w:r>
-              <w:t xml:space="preserve">Create/Load character from </w:t>
-            </w:r>
-            <w:proofErr w:type="spellStart"/>
-            <w:r>
-              <w:t>globals</w:t>
-            </w:r>
-            <w:proofErr w:type="spellEnd"/>
+            <w:pPr>
+              <w:rPr>
+                <w:strike/>
+              </w:rPr>
+            </w:pPr>
+            <w:r>
+              <w:rPr>
+                <w:strike/>
+              </w:rPr>
+              <w:t>Create/Load character from globals</w:t>
+            </w:r>
           </w:p>
         </w:tc>
       </w:tr>
@@ -252,7 +258,15 @@
             <w:shd w:val="clear" w:color="auto" w:fill="0070C0"/>
           </w:tcPr>
           <w:p>
-            <w:r>
+            <w:pPr>
+              <w:rPr>
+                <w:strike/>
+              </w:rPr>
+            </w:pPr>
+            <w:r>
+              <w:rPr>
+                <w:strike/>
+              </w:rPr>
               <w:t>Logic for returning to overworld after event scene</w:t>
             </w:r>
           </w:p>
@@ -264,15 +278,7 @@
           </w:tcPr>
           <w:p>
             <w:r>
-              <w:t>Animations for skill/getting hurt/</w:t>
-            </w:r>
-            <w:proofErr w:type="spellStart"/>
-            <w:r>
-              <w:t>etc</w:t>
-            </w:r>
-            <w:proofErr w:type="spellEnd"/>
-            <w:r>
-              <w:t>…</w:t>
+              <w:t>Animations for skill/getting hurt/etc…</w:t>
             </w:r>
           </w:p>
         </w:tc>
@@ -306,7 +312,15 @@
             <w:shd w:val="clear" w:color="auto" w:fill="0070C0"/>
           </w:tcPr>
           <w:p>
-            <w:r>
+            <w:pPr>
+              <w:rPr>
+                <w:strike/>
+              </w:rPr>
+            </w:pPr>
+            <w:r>
+              <w:rPr>
+                <w:strike/>
+              </w:rPr>
               <w:t>Show progress on overworld + keep stats persistent</w:t>
             </w:r>
           </w:p>
@@ -316,7 +330,14 @@
             <w:tcW w:w="3024" w:type="dxa"/>
             <w:shd w:val="clear" w:color="auto" w:fill="E97132" w:themeFill="accent2"/>
           </w:tcPr>
-          <w:p/>
+          <w:p>
+            <w:r>
+              <w:t>Level System</w:t>
+            </w:r>
+            <w:r>
+              <w:t xml:space="preserve"> (Scaling, how much exp can be earned, …)</w:t>
+            </w:r>
+          </w:p>
         </w:tc>
       </w:tr>
       <w:tr>
@@ -328,14 +349,22 @@
             <w:tcW w:w="3180" w:type="dxa"/>
             <w:shd w:val="clear" w:color="auto" w:fill="196B24" w:themeFill="accent3"/>
           </w:tcPr>
-          <w:p/>
+          <w:p>
+            <w:r>
+              <w:t>Draw Enemy back sprites</w:t>
+            </w:r>
+          </w:p>
         </w:tc>
         <w:tc>
           <w:tcPr>
             <w:tcW w:w="3336" w:type="dxa"/>
             <w:shd w:val="clear" w:color="auto" w:fill="0070C0"/>
           </w:tcPr>
-          <w:p/>
+          <w:p>
+            <w:r>
+              <w:t>Item Menu Logic</w:t>
+            </w:r>
+          </w:p>
         </w:tc>
         <w:tc>
           <w:tcPr>
@@ -361,7 +390,11 @@
             <w:tcW w:w="3336" w:type="dxa"/>
             <w:shd w:val="clear" w:color="auto" w:fill="0070C0"/>
           </w:tcPr>
-          <w:p/>
+          <w:p>
+            <w:r>
+              <w:t>Differentiate between player and creature logic</w:t>
+            </w:r>
+          </w:p>
         </w:tc>
         <w:tc>
           <w:tcPr>

</xml_diff>